<commit_message>
Últimes actualitzacions entrega 1
</commit_message>
<xml_diff>
--- a/projecte1.docx
+++ b/projecte1.docx
@@ -928,6 +928,78 @@
           <w:szCs w:val="24"/>
         </w:rPr>
       </w:pPr>
+      <w:r>
+        <w:rPr>
+          <w:rFonts w:ascii="Arial" w:hAnsi="Arial" w:cs="Arial"/>
+          <w:sz w:val="24"/>
+          <w:szCs w:val="24"/>
+        </w:rPr>
+        <w:t>Hem creat un GitHub per treballar en el projecte:</w:t>
+      </w:r>
+    </w:p>
+    <w:p>
+      <w:pPr>
+        <w:pStyle w:val="Prrafodelista"/>
+        <w:numPr>
+          <w:ilvl w:val="0"/>
+          <w:numId w:val="4"/>
+        </w:numPr>
+        <w:jc w:val="both"/>
+        <w:rPr>
+          <w:rFonts w:ascii="Arial" w:hAnsi="Arial" w:cs="Arial"/>
+          <w:sz w:val="24"/>
+          <w:szCs w:val="24"/>
+        </w:rPr>
+      </w:pPr>
+      <w:r>
+        <w:rPr>
+          <w:rFonts w:ascii="Arial" w:hAnsi="Arial" w:cs="Arial"/>
+          <w:sz w:val="24"/>
+          <w:szCs w:val="24"/>
+        </w:rPr>
+        <w:t xml:space="preserve">títol = </w:t>
+      </w:r>
+      <w:r>
+        <w:rPr>
+          <w:rFonts w:ascii="Arial" w:hAnsi="Arial" w:cs="Arial"/>
+          <w:i/>
+          <w:iCs/>
+          <w:sz w:val="24"/>
+          <w:szCs w:val="24"/>
+        </w:rPr>
+        <w:t>“Projecte-PSIV”</w:t>
+      </w:r>
+    </w:p>
+    <w:p>
+      <w:pPr>
+        <w:pStyle w:val="Prrafodelista"/>
+        <w:numPr>
+          <w:ilvl w:val="0"/>
+          <w:numId w:val="4"/>
+        </w:numPr>
+        <w:jc w:val="both"/>
+        <w:rPr>
+          <w:rFonts w:ascii="Arial" w:hAnsi="Arial" w:cs="Arial"/>
+          <w:sz w:val="24"/>
+          <w:szCs w:val="24"/>
+        </w:rPr>
+      </w:pPr>
+      <w:r>
+        <w:rPr>
+          <w:rFonts w:ascii="Arial" w:hAnsi="Arial" w:cs="Arial"/>
+          <w:sz w:val="24"/>
+          <w:szCs w:val="24"/>
+        </w:rPr>
+        <w:t xml:space="preserve">usuari = </w:t>
+      </w:r>
+      <w:r>
+        <w:rPr>
+          <w:rFonts w:ascii="Arial" w:hAnsi="Arial" w:cs="Arial"/>
+          <w:sz w:val="24"/>
+          <w:szCs w:val="24"/>
+        </w:rPr>
+        <w:t>@carlanavarrora i @bertaexpositom</w:t>
+      </w:r>
     </w:p>
     <w:p>
       <w:pPr>
@@ -1068,6 +1140,232 @@
     </w:lvl>
   </w:abstractNum>
   <w:abstractNum w:abstractNumId="1" w15:restartNumberingAfterBreak="0">
+    <w:nsid w:val="3C42605E"/>
+    <w:multiLevelType w:val="hybridMultilevel"/>
+    <w:tmpl w:val="63AC42C2"/>
+    <w:lvl w:ilvl="0" w:tplc="0C0A0001">
+      <w:start w:val="1"/>
+      <w:numFmt w:val="bullet"/>
+      <w:lvlText w:val=""/>
+      <w:lvlJc w:val="left"/>
+      <w:pPr>
+        <w:ind w:left="720" w:hanging="360"/>
+      </w:pPr>
+      <w:rPr>
+        <w:rFonts w:ascii="Symbol" w:hAnsi="Symbol" w:hint="default"/>
+      </w:rPr>
+    </w:lvl>
+    <w:lvl w:ilvl="1" w:tplc="0C0A0003" w:tentative="1">
+      <w:start w:val="1"/>
+      <w:numFmt w:val="bullet"/>
+      <w:lvlText w:val="o"/>
+      <w:lvlJc w:val="left"/>
+      <w:pPr>
+        <w:ind w:left="1440" w:hanging="360"/>
+      </w:pPr>
+      <w:rPr>
+        <w:rFonts w:ascii="Courier New" w:hAnsi="Courier New" w:cs="Courier New" w:hint="default"/>
+      </w:rPr>
+    </w:lvl>
+    <w:lvl w:ilvl="2" w:tplc="0C0A0005" w:tentative="1">
+      <w:start w:val="1"/>
+      <w:numFmt w:val="bullet"/>
+      <w:lvlText w:val=""/>
+      <w:lvlJc w:val="left"/>
+      <w:pPr>
+        <w:ind w:left="2160" w:hanging="360"/>
+      </w:pPr>
+      <w:rPr>
+        <w:rFonts w:ascii="Wingdings" w:hAnsi="Wingdings" w:hint="default"/>
+      </w:rPr>
+    </w:lvl>
+    <w:lvl w:ilvl="3" w:tplc="0C0A0001" w:tentative="1">
+      <w:start w:val="1"/>
+      <w:numFmt w:val="bullet"/>
+      <w:lvlText w:val=""/>
+      <w:lvlJc w:val="left"/>
+      <w:pPr>
+        <w:ind w:left="2880" w:hanging="360"/>
+      </w:pPr>
+      <w:rPr>
+        <w:rFonts w:ascii="Symbol" w:hAnsi="Symbol" w:hint="default"/>
+      </w:rPr>
+    </w:lvl>
+    <w:lvl w:ilvl="4" w:tplc="0C0A0003" w:tentative="1">
+      <w:start w:val="1"/>
+      <w:numFmt w:val="bullet"/>
+      <w:lvlText w:val="o"/>
+      <w:lvlJc w:val="left"/>
+      <w:pPr>
+        <w:ind w:left="3600" w:hanging="360"/>
+      </w:pPr>
+      <w:rPr>
+        <w:rFonts w:ascii="Courier New" w:hAnsi="Courier New" w:cs="Courier New" w:hint="default"/>
+      </w:rPr>
+    </w:lvl>
+    <w:lvl w:ilvl="5" w:tplc="0C0A0005" w:tentative="1">
+      <w:start w:val="1"/>
+      <w:numFmt w:val="bullet"/>
+      <w:lvlText w:val=""/>
+      <w:lvlJc w:val="left"/>
+      <w:pPr>
+        <w:ind w:left="4320" w:hanging="360"/>
+      </w:pPr>
+      <w:rPr>
+        <w:rFonts w:ascii="Wingdings" w:hAnsi="Wingdings" w:hint="default"/>
+      </w:rPr>
+    </w:lvl>
+    <w:lvl w:ilvl="6" w:tplc="0C0A0001" w:tentative="1">
+      <w:start w:val="1"/>
+      <w:numFmt w:val="bullet"/>
+      <w:lvlText w:val=""/>
+      <w:lvlJc w:val="left"/>
+      <w:pPr>
+        <w:ind w:left="5040" w:hanging="360"/>
+      </w:pPr>
+      <w:rPr>
+        <w:rFonts w:ascii="Symbol" w:hAnsi="Symbol" w:hint="default"/>
+      </w:rPr>
+    </w:lvl>
+    <w:lvl w:ilvl="7" w:tplc="0C0A0003" w:tentative="1">
+      <w:start w:val="1"/>
+      <w:numFmt w:val="bullet"/>
+      <w:lvlText w:val="o"/>
+      <w:lvlJc w:val="left"/>
+      <w:pPr>
+        <w:ind w:left="5760" w:hanging="360"/>
+      </w:pPr>
+      <w:rPr>
+        <w:rFonts w:ascii="Courier New" w:hAnsi="Courier New" w:cs="Courier New" w:hint="default"/>
+      </w:rPr>
+    </w:lvl>
+    <w:lvl w:ilvl="8" w:tplc="0C0A0005" w:tentative="1">
+      <w:start w:val="1"/>
+      <w:numFmt w:val="bullet"/>
+      <w:lvlText w:val=""/>
+      <w:lvlJc w:val="left"/>
+      <w:pPr>
+        <w:ind w:left="6480" w:hanging="360"/>
+      </w:pPr>
+      <w:rPr>
+        <w:rFonts w:ascii="Wingdings" w:hAnsi="Wingdings" w:hint="default"/>
+      </w:rPr>
+    </w:lvl>
+  </w:abstractNum>
+  <w:abstractNum w:abstractNumId="2" w15:restartNumberingAfterBreak="0">
+    <w:nsid w:val="4BDE5A89"/>
+    <w:multiLevelType w:val="hybridMultilevel"/>
+    <w:tmpl w:val="2C1461E0"/>
+    <w:lvl w:ilvl="0" w:tplc="0C0A0005">
+      <w:start w:val="1"/>
+      <w:numFmt w:val="bullet"/>
+      <w:lvlText w:val=""/>
+      <w:lvlJc w:val="left"/>
+      <w:pPr>
+        <w:ind w:left="720" w:hanging="360"/>
+      </w:pPr>
+      <w:rPr>
+        <w:rFonts w:ascii="Wingdings" w:hAnsi="Wingdings" w:hint="default"/>
+      </w:rPr>
+    </w:lvl>
+    <w:lvl w:ilvl="1" w:tplc="0C0A0003" w:tentative="1">
+      <w:start w:val="1"/>
+      <w:numFmt w:val="bullet"/>
+      <w:lvlText w:val="o"/>
+      <w:lvlJc w:val="left"/>
+      <w:pPr>
+        <w:ind w:left="1440" w:hanging="360"/>
+      </w:pPr>
+      <w:rPr>
+        <w:rFonts w:ascii="Courier New" w:hAnsi="Courier New" w:cs="Courier New" w:hint="default"/>
+      </w:rPr>
+    </w:lvl>
+    <w:lvl w:ilvl="2" w:tplc="0C0A0005" w:tentative="1">
+      <w:start w:val="1"/>
+      <w:numFmt w:val="bullet"/>
+      <w:lvlText w:val=""/>
+      <w:lvlJc w:val="left"/>
+      <w:pPr>
+        <w:ind w:left="2160" w:hanging="360"/>
+      </w:pPr>
+      <w:rPr>
+        <w:rFonts w:ascii="Wingdings" w:hAnsi="Wingdings" w:hint="default"/>
+      </w:rPr>
+    </w:lvl>
+    <w:lvl w:ilvl="3" w:tplc="0C0A0001" w:tentative="1">
+      <w:start w:val="1"/>
+      <w:numFmt w:val="bullet"/>
+      <w:lvlText w:val=""/>
+      <w:lvlJc w:val="left"/>
+      <w:pPr>
+        <w:ind w:left="2880" w:hanging="360"/>
+      </w:pPr>
+      <w:rPr>
+        <w:rFonts w:ascii="Symbol" w:hAnsi="Symbol" w:hint="default"/>
+      </w:rPr>
+    </w:lvl>
+    <w:lvl w:ilvl="4" w:tplc="0C0A0003" w:tentative="1">
+      <w:start w:val="1"/>
+      <w:numFmt w:val="bullet"/>
+      <w:lvlText w:val="o"/>
+      <w:lvlJc w:val="left"/>
+      <w:pPr>
+        <w:ind w:left="3600" w:hanging="360"/>
+      </w:pPr>
+      <w:rPr>
+        <w:rFonts w:ascii="Courier New" w:hAnsi="Courier New" w:cs="Courier New" w:hint="default"/>
+      </w:rPr>
+    </w:lvl>
+    <w:lvl w:ilvl="5" w:tplc="0C0A0005" w:tentative="1">
+      <w:start w:val="1"/>
+      <w:numFmt w:val="bullet"/>
+      <w:lvlText w:val=""/>
+      <w:lvlJc w:val="left"/>
+      <w:pPr>
+        <w:ind w:left="4320" w:hanging="360"/>
+      </w:pPr>
+      <w:rPr>
+        <w:rFonts w:ascii="Wingdings" w:hAnsi="Wingdings" w:hint="default"/>
+      </w:rPr>
+    </w:lvl>
+    <w:lvl w:ilvl="6" w:tplc="0C0A0001" w:tentative="1">
+      <w:start w:val="1"/>
+      <w:numFmt w:val="bullet"/>
+      <w:lvlText w:val=""/>
+      <w:lvlJc w:val="left"/>
+      <w:pPr>
+        <w:ind w:left="5040" w:hanging="360"/>
+      </w:pPr>
+      <w:rPr>
+        <w:rFonts w:ascii="Symbol" w:hAnsi="Symbol" w:hint="default"/>
+      </w:rPr>
+    </w:lvl>
+    <w:lvl w:ilvl="7" w:tplc="0C0A0003" w:tentative="1">
+      <w:start w:val="1"/>
+      <w:numFmt w:val="bullet"/>
+      <w:lvlText w:val="o"/>
+      <w:lvlJc w:val="left"/>
+      <w:pPr>
+        <w:ind w:left="5760" w:hanging="360"/>
+      </w:pPr>
+      <w:rPr>
+        <w:rFonts w:ascii="Courier New" w:hAnsi="Courier New" w:cs="Courier New" w:hint="default"/>
+      </w:rPr>
+    </w:lvl>
+    <w:lvl w:ilvl="8" w:tplc="0C0A0005" w:tentative="1">
+      <w:start w:val="1"/>
+      <w:numFmt w:val="bullet"/>
+      <w:lvlText w:val=""/>
+      <w:lvlJc w:val="left"/>
+      <w:pPr>
+        <w:ind w:left="6480" w:hanging="360"/>
+      </w:pPr>
+      <w:rPr>
+        <w:rFonts w:ascii="Wingdings" w:hAnsi="Wingdings" w:hint="default"/>
+      </w:rPr>
+    </w:lvl>
+  </w:abstractNum>
+  <w:abstractNum w:abstractNumId="3" w15:restartNumberingAfterBreak="0">
     <w:nsid w:val="52B53D04"/>
     <w:multiLevelType w:val="hybridMultilevel"/>
     <w:tmpl w:val="F5EACBAC"/>
@@ -1181,10 +1479,16 @@
     </w:lvl>
   </w:abstractNum>
   <w:num w:numId="1">
-    <w:abstractNumId w:val="1"/>
+    <w:abstractNumId w:val="3"/>
   </w:num>
   <w:num w:numId="2">
     <w:abstractNumId w:val="0"/>
+  </w:num>
+  <w:num w:numId="3">
+    <w:abstractNumId w:val="1"/>
+  </w:num>
+  <w:num w:numId="4">
+    <w:abstractNumId w:val="2"/>
   </w:num>
 </w:numbering>
 </file>

</xml_diff>